<commit_message>
Cambios a plan de Pruebas y Informe de Pruebas
Agregadas imagenes
</commit_message>
<xml_diff>
--- a/Trabajo Final/03.00 Documentos/03.03 Plan de Pruebas.docx
+++ b/Trabajo Final/03.00 Documentos/03.03 Plan de Pruebas.docx
@@ -50,7 +50,7 @@
       <w:r>
         <w:rPr>
           <w:noProof/>
-          <w:lang w:val="es-PE" w:eastAsia="es-PE" w:bidi="ar-SA"/>
+          <w:lang w:val="en-US" w:eastAsia="en-US" w:bidi="ar-SA"/>
         </w:rPr>
         <w:drawing>
           <wp:inline distT="0" distB="0" distL="0" distR="0">
@@ -3921,23 +3921,7 @@
           <w:rFonts w:ascii="Verdana" w:hAnsi="Verdana" w:cs="Arial"/>
           <w:sz w:val="24"/>
         </w:rPr>
-        <w:t xml:space="preserve"> Manual </w:t>
-      </w:r>
-      <w:proofErr w:type="spellStart"/>
-      <w:r>
-        <w:rPr>
-          <w:rFonts w:ascii="Verdana" w:hAnsi="Verdana" w:cs="Arial"/>
-          <w:sz w:val="24"/>
-        </w:rPr>
-        <w:t>Tester</w:t>
-      </w:r>
-      <w:proofErr w:type="spellEnd"/>
-      <w:r>
-        <w:rPr>
-          <w:rFonts w:ascii="Verdana" w:hAnsi="Verdana" w:cs="Arial"/>
-          <w:sz w:val="24"/>
-        </w:rPr>
-        <w:t xml:space="preserve"> y </w:t>
+        <w:t xml:space="preserve"> Manual Tester y </w:t>
       </w:r>
       <w:proofErr w:type="spellStart"/>
       <w:r>
@@ -3953,17 +3937,8 @@
           <w:rFonts w:ascii="Verdana" w:hAnsi="Verdana" w:cs="Arial"/>
           <w:sz w:val="24"/>
         </w:rPr>
-        <w:t xml:space="preserve"> Performance </w:t>
+        <w:t xml:space="preserve"> Performance Tester</w:t>
       </w:r>
-      <w:proofErr w:type="spellStart"/>
-      <w:r>
-        <w:rPr>
-          <w:rFonts w:ascii="Verdana" w:hAnsi="Verdana" w:cs="Arial"/>
-          <w:sz w:val="24"/>
-        </w:rPr>
-        <w:t>Tester</w:t>
-      </w:r>
-      <w:proofErr w:type="spellEnd"/>
       <w:r>
         <w:rPr>
           <w:rFonts w:ascii="Verdana" w:hAnsi="Verdana" w:cs="Arial"/>
@@ -4122,19 +4097,7 @@
           <w:sz w:val="24"/>
           <w:lang w:val="es-ES_tradnl"/>
         </w:rPr>
-        <w:t>Des</w:t>
-      </w:r>
-      <w:bookmarkStart w:id="9" w:name="_GoBack"/>
-      <w:bookmarkEnd w:id="9"/>
-      <w:r>
-        <w:rPr>
-          <w:rFonts w:ascii="Verdana" w:hAnsi="Verdana"/>
-          <w:i w:val="0"/>
-          <w:color w:val="auto"/>
-          <w:sz w:val="24"/>
-          <w:lang w:val="es-ES_tradnl"/>
-        </w:rPr>
-        <w:t>crubrir</w:t>
+        <w:t>Descrubrir</w:t>
       </w:r>
       <w:proofErr w:type="spellEnd"/>
       <w:r>
@@ -4363,7 +4326,7 @@
           <w:szCs w:val="24"/>
         </w:rPr>
       </w:pPr>
-      <w:bookmarkStart w:id="10" w:name="_Toc405059552"/>
+      <w:bookmarkStart w:id="9" w:name="_Toc405059552"/>
       <w:r>
         <w:rPr>
           <w:rFonts w:ascii="Verdana" w:hAnsi="Verdana"/>
@@ -4378,7 +4341,7 @@
         </w:rPr>
         <w:t>Funcionales</w:t>
       </w:r>
-      <w:bookmarkEnd w:id="10"/>
+      <w:bookmarkEnd w:id="9"/>
     </w:p>
     <w:p>
       <w:pPr>
@@ -4469,7 +4432,7 @@
           <w:szCs w:val="24"/>
         </w:rPr>
       </w:pPr>
-      <w:bookmarkStart w:id="11" w:name="_Toc405059553"/>
+      <w:bookmarkStart w:id="10" w:name="_Toc405059553"/>
       <w:r>
         <w:rPr>
           <w:rFonts w:ascii="Verdana" w:hAnsi="Verdana"/>
@@ -4477,7 +4440,7 @@
         </w:rPr>
         <w:t>Actividades</w:t>
       </w:r>
-      <w:bookmarkEnd w:id="11"/>
+      <w:bookmarkEnd w:id="10"/>
     </w:p>
     <w:p>
       <w:pPr>
@@ -4495,7 +4458,7 @@
           <w:lang w:val="es-ES"/>
         </w:rPr>
       </w:pPr>
-      <w:bookmarkStart w:id="12" w:name="_Toc405059554"/>
+      <w:bookmarkStart w:id="11" w:name="_Toc405059554"/>
       <w:r>
         <w:rPr>
           <w:rFonts w:ascii="Verdana" w:hAnsi="Verdana"/>
@@ -4504,7 +4467,7 @@
         </w:rPr>
         <w:t>Diseño de los Casos de Prueba</w:t>
       </w:r>
-      <w:bookmarkEnd w:id="12"/>
+      <w:bookmarkEnd w:id="11"/>
     </w:p>
     <w:p>
       <w:pPr>
@@ -6319,7 +6282,7 @@
           <w:lang w:val="es-ES"/>
         </w:rPr>
       </w:pPr>
-      <w:bookmarkStart w:id="13" w:name="_Toc405059555"/>
+      <w:bookmarkStart w:id="12" w:name="_Toc405059555"/>
       <w:r>
         <w:rPr>
           <w:rFonts w:ascii="Verdana" w:hAnsi="Verdana"/>
@@ -6329,7 +6292,7 @@
         <w:lastRenderedPageBreak/>
         <w:t>Generación de los Casos de Prueba</w:t>
       </w:r>
-      <w:bookmarkEnd w:id="13"/>
+      <w:bookmarkEnd w:id="12"/>
     </w:p>
     <w:p>
       <w:pPr>
@@ -6868,29 +6831,7 @@
                 <w:color w:val="3F3F3F"/>
                 <w:lang w:val="es-PE" w:eastAsia="es-PE" w:bidi="ar-SA"/>
               </w:rPr>
-              <w:t xml:space="preserve"> (</w:t>
-            </w:r>
-            <w:proofErr w:type="spellStart"/>
-            <w:r>
-              <w:rPr>
-                <w:rFonts w:ascii="Calibri" w:eastAsia="Times New Roman" w:hAnsi="Calibri" w:cs="Times New Roman"/>
-                <w:b/>
-                <w:bCs/>
-                <w:color w:val="3F3F3F"/>
-                <w:lang w:val="es-PE" w:eastAsia="es-PE" w:bidi="ar-SA"/>
-              </w:rPr>
-              <w:t>Tester</w:t>
-            </w:r>
-            <w:proofErr w:type="spellEnd"/>
-            <w:r>
-              <w:rPr>
-                <w:rFonts w:ascii="Calibri" w:eastAsia="Times New Roman" w:hAnsi="Calibri" w:cs="Times New Roman"/>
-                <w:b/>
-                <w:bCs/>
-                <w:color w:val="3F3F3F"/>
-                <w:lang w:val="es-PE" w:eastAsia="es-PE" w:bidi="ar-SA"/>
-              </w:rPr>
-              <w:t>)</w:t>
+              <w:t xml:space="preserve"> (Tester)</w:t>
             </w:r>
           </w:p>
         </w:tc>
@@ -7832,7 +7773,16 @@
                 <w:szCs w:val="20"/>
                 <w:lang w:val="es-PE"/>
               </w:rPr>
-              <w:t xml:space="preserve">     MA-252</w:t>
+              <w:t xml:space="preserve">     MA</w:t>
+            </w:r>
+            <w:r>
+              <w:rPr>
+                <w:rFonts w:ascii="Arial" w:hAnsi="Arial" w:cs="Arial"/>
+                <w:sz w:val="20"/>
+                <w:szCs w:val="20"/>
+                <w:lang w:val="es-PE"/>
+              </w:rPr>
+              <w:t>252</w:t>
             </w:r>
           </w:p>
           <w:p>
@@ -9848,29 +9798,7 @@
                 <w:color w:val="3F3F3F"/>
                 <w:lang w:val="es-PE" w:eastAsia="es-PE" w:bidi="ar-SA"/>
               </w:rPr>
-              <w:t xml:space="preserve"> (</w:t>
-            </w:r>
-            <w:proofErr w:type="spellStart"/>
-            <w:r>
-              <w:rPr>
-                <w:rFonts w:ascii="Calibri" w:eastAsia="Times New Roman" w:hAnsi="Calibri" w:cs="Times New Roman"/>
-                <w:b/>
-                <w:bCs/>
-                <w:color w:val="3F3F3F"/>
-                <w:lang w:val="es-PE" w:eastAsia="es-PE" w:bidi="ar-SA"/>
-              </w:rPr>
-              <w:t>Tester</w:t>
-            </w:r>
-            <w:proofErr w:type="spellEnd"/>
-            <w:r>
-              <w:rPr>
-                <w:rFonts w:ascii="Calibri" w:eastAsia="Times New Roman" w:hAnsi="Calibri" w:cs="Times New Roman"/>
-                <w:b/>
-                <w:bCs/>
-                <w:color w:val="3F3F3F"/>
-                <w:lang w:val="es-PE" w:eastAsia="es-PE" w:bidi="ar-SA"/>
-              </w:rPr>
-              <w:t>)</w:t>
+              <w:t xml:space="preserve"> (Tester)</w:t>
             </w:r>
           </w:p>
         </w:tc>
@@ -11051,8 +10979,10 @@
                 <w:szCs w:val="20"/>
                 <w:lang w:val="es-PE"/>
               </w:rPr>
-              <w:t xml:space="preserve">     7</w:t>
-            </w:r>
+              <w:t xml:space="preserve">     6</w:t>
+            </w:r>
+            <w:bookmarkStart w:id="13" w:name="_GoBack"/>
+            <w:bookmarkEnd w:id="13"/>
           </w:p>
           <w:p>
             <w:pPr>
@@ -11097,7 +11027,16 @@
                 <w:szCs w:val="20"/>
                 <w:lang w:val="es-PE"/>
               </w:rPr>
-              <w:t xml:space="preserve">     MA-252</w:t>
+              <w:t xml:space="preserve">     MA</w:t>
+            </w:r>
+            <w:r>
+              <w:rPr>
+                <w:rFonts w:ascii="Arial" w:hAnsi="Arial" w:cs="Arial"/>
+                <w:sz w:val="20"/>
+                <w:szCs w:val="20"/>
+                <w:lang w:val="es-PE"/>
+              </w:rPr>
+              <w:t>252</w:t>
             </w:r>
           </w:p>
           <w:p>
@@ -13470,29 +13409,7 @@
                 <w:color w:val="3F3F3F"/>
                 <w:lang w:val="es-PE" w:eastAsia="es-PE" w:bidi="ar-SA"/>
               </w:rPr>
-              <w:t xml:space="preserve"> (</w:t>
-            </w:r>
-            <w:proofErr w:type="spellStart"/>
-            <w:r>
-              <w:rPr>
-                <w:rFonts w:ascii="Calibri" w:eastAsia="Times New Roman" w:hAnsi="Calibri" w:cs="Times New Roman"/>
-                <w:b/>
-                <w:bCs/>
-                <w:color w:val="3F3F3F"/>
-                <w:lang w:val="es-PE" w:eastAsia="es-PE" w:bidi="ar-SA"/>
-              </w:rPr>
-              <w:t>Tester</w:t>
-            </w:r>
-            <w:proofErr w:type="spellEnd"/>
-            <w:r>
-              <w:rPr>
-                <w:rFonts w:ascii="Calibri" w:eastAsia="Times New Roman" w:hAnsi="Calibri" w:cs="Times New Roman"/>
-                <w:b/>
-                <w:bCs/>
-                <w:color w:val="3F3F3F"/>
-                <w:lang w:val="es-PE" w:eastAsia="es-PE" w:bidi="ar-SA"/>
-              </w:rPr>
-              <w:t>)</w:t>
+              <w:t xml:space="preserve"> (Tester)</w:t>
             </w:r>
           </w:p>
         </w:tc>
@@ -16044,29 +15961,7 @@
                 <w:color w:val="3F3F3F"/>
                 <w:lang w:val="es-PE" w:eastAsia="es-PE" w:bidi="ar-SA"/>
               </w:rPr>
-              <w:t xml:space="preserve"> (</w:t>
-            </w:r>
-            <w:proofErr w:type="spellStart"/>
-            <w:r>
-              <w:rPr>
-                <w:rFonts w:ascii="Calibri" w:eastAsia="Times New Roman" w:hAnsi="Calibri" w:cs="Times New Roman"/>
-                <w:b/>
-                <w:bCs/>
-                <w:color w:val="3F3F3F"/>
-                <w:lang w:val="es-PE" w:eastAsia="es-PE" w:bidi="ar-SA"/>
-              </w:rPr>
-              <w:t>Tester</w:t>
-            </w:r>
-            <w:proofErr w:type="spellEnd"/>
-            <w:r>
-              <w:rPr>
-                <w:rFonts w:ascii="Calibri" w:eastAsia="Times New Roman" w:hAnsi="Calibri" w:cs="Times New Roman"/>
-                <w:b/>
-                <w:bCs/>
-                <w:color w:val="3F3F3F"/>
-                <w:lang w:val="es-PE" w:eastAsia="es-PE" w:bidi="ar-SA"/>
-              </w:rPr>
-              <w:t>)</w:t>
+              <w:t xml:space="preserve"> (Tester)</w:t>
             </w:r>
           </w:p>
         </w:tc>
@@ -17635,29 +17530,7 @@
                 <w:color w:val="3F3F3F"/>
                 <w:lang w:val="es-PE" w:eastAsia="es-PE" w:bidi="ar-SA"/>
               </w:rPr>
-              <w:t xml:space="preserve"> (</w:t>
-            </w:r>
-            <w:proofErr w:type="spellStart"/>
-            <w:r>
-              <w:rPr>
-                <w:rFonts w:ascii="Calibri" w:eastAsia="Times New Roman" w:hAnsi="Calibri" w:cs="Times New Roman"/>
-                <w:b/>
-                <w:bCs/>
-                <w:color w:val="3F3F3F"/>
-                <w:lang w:val="es-PE" w:eastAsia="es-PE" w:bidi="ar-SA"/>
-              </w:rPr>
-              <w:t>Tester</w:t>
-            </w:r>
-            <w:proofErr w:type="spellEnd"/>
-            <w:r>
-              <w:rPr>
-                <w:rFonts w:ascii="Calibri" w:eastAsia="Times New Roman" w:hAnsi="Calibri" w:cs="Times New Roman"/>
-                <w:b/>
-                <w:bCs/>
-                <w:color w:val="3F3F3F"/>
-                <w:lang w:val="es-PE" w:eastAsia="es-PE" w:bidi="ar-SA"/>
-              </w:rPr>
-              <w:t>)</w:t>
+              <w:t xml:space="preserve"> (Tester)</w:t>
             </w:r>
           </w:p>
         </w:tc>
@@ -19231,29 +19104,7 @@
                 <w:color w:val="3F3F3F"/>
                 <w:lang w:val="es-PE" w:eastAsia="es-PE" w:bidi="ar-SA"/>
               </w:rPr>
-              <w:t xml:space="preserve"> (</w:t>
-            </w:r>
-            <w:proofErr w:type="spellStart"/>
-            <w:r>
-              <w:rPr>
-                <w:rFonts w:ascii="Calibri" w:eastAsia="Times New Roman" w:hAnsi="Calibri" w:cs="Times New Roman"/>
-                <w:b/>
-                <w:bCs/>
-                <w:color w:val="3F3F3F"/>
-                <w:lang w:val="es-PE" w:eastAsia="es-PE" w:bidi="ar-SA"/>
-              </w:rPr>
-              <w:t>Tester</w:t>
-            </w:r>
-            <w:proofErr w:type="spellEnd"/>
-            <w:r>
-              <w:rPr>
-                <w:rFonts w:ascii="Calibri" w:eastAsia="Times New Roman" w:hAnsi="Calibri" w:cs="Times New Roman"/>
-                <w:b/>
-                <w:bCs/>
-                <w:color w:val="3F3F3F"/>
-                <w:lang w:val="es-PE" w:eastAsia="es-PE" w:bidi="ar-SA"/>
-              </w:rPr>
-              <w:t>)</w:t>
+              <w:t xml:space="preserve"> (Tester)</w:t>
             </w:r>
           </w:p>
         </w:tc>
@@ -21016,29 +20867,7 @@
                 <w:color w:val="3F3F3F"/>
                 <w:lang w:val="es-PE" w:eastAsia="es-PE" w:bidi="ar-SA"/>
               </w:rPr>
-              <w:t xml:space="preserve"> (</w:t>
-            </w:r>
-            <w:proofErr w:type="spellStart"/>
-            <w:r>
-              <w:rPr>
-                <w:rFonts w:ascii="Calibri" w:eastAsia="Times New Roman" w:hAnsi="Calibri" w:cs="Times New Roman"/>
-                <w:b/>
-                <w:bCs/>
-                <w:color w:val="3F3F3F"/>
-                <w:lang w:val="es-PE" w:eastAsia="es-PE" w:bidi="ar-SA"/>
-              </w:rPr>
-              <w:t>Tester</w:t>
-            </w:r>
-            <w:proofErr w:type="spellEnd"/>
-            <w:r>
-              <w:rPr>
-                <w:rFonts w:ascii="Calibri" w:eastAsia="Times New Roman" w:hAnsi="Calibri" w:cs="Times New Roman"/>
-                <w:b/>
-                <w:bCs/>
-                <w:color w:val="3F3F3F"/>
-                <w:lang w:val="es-PE" w:eastAsia="es-PE" w:bidi="ar-SA"/>
-              </w:rPr>
-              <w:t>)</w:t>
+              <w:t xml:space="preserve"> (Tester)</w:t>
             </w:r>
           </w:p>
         </w:tc>
@@ -22760,29 +22589,7 @@
                 <w:color w:val="3F3F3F"/>
                 <w:lang w:val="es-PE" w:eastAsia="es-PE" w:bidi="ar-SA"/>
               </w:rPr>
-              <w:t xml:space="preserve"> (</w:t>
-            </w:r>
-            <w:proofErr w:type="spellStart"/>
-            <w:r>
-              <w:rPr>
-                <w:rFonts w:ascii="Calibri" w:eastAsia="Times New Roman" w:hAnsi="Calibri" w:cs="Times New Roman"/>
-                <w:b/>
-                <w:bCs/>
-                <w:color w:val="3F3F3F"/>
-                <w:lang w:val="es-PE" w:eastAsia="es-PE" w:bidi="ar-SA"/>
-              </w:rPr>
-              <w:t>Tester</w:t>
-            </w:r>
-            <w:proofErr w:type="spellEnd"/>
-            <w:r>
-              <w:rPr>
-                <w:rFonts w:ascii="Calibri" w:eastAsia="Times New Roman" w:hAnsi="Calibri" w:cs="Times New Roman"/>
-                <w:b/>
-                <w:bCs/>
-                <w:color w:val="3F3F3F"/>
-                <w:lang w:val="es-PE" w:eastAsia="es-PE" w:bidi="ar-SA"/>
-              </w:rPr>
-              <w:t>)</w:t>
+              <w:t xml:space="preserve"> (Tester)</w:t>
             </w:r>
           </w:p>
         </w:tc>
@@ -24284,29 +24091,7 @@
                 <w:color w:val="3F3F3F"/>
                 <w:lang w:val="es-PE" w:eastAsia="es-PE" w:bidi="ar-SA"/>
               </w:rPr>
-              <w:t xml:space="preserve"> (</w:t>
-            </w:r>
-            <w:proofErr w:type="spellStart"/>
-            <w:r>
-              <w:rPr>
-                <w:rFonts w:ascii="Calibri" w:eastAsia="Times New Roman" w:hAnsi="Calibri" w:cs="Times New Roman"/>
-                <w:b/>
-                <w:bCs/>
-                <w:color w:val="3F3F3F"/>
-                <w:lang w:val="es-PE" w:eastAsia="es-PE" w:bidi="ar-SA"/>
-              </w:rPr>
-              <w:t>Tester</w:t>
-            </w:r>
-            <w:proofErr w:type="spellEnd"/>
-            <w:r>
-              <w:rPr>
-                <w:rFonts w:ascii="Calibri" w:eastAsia="Times New Roman" w:hAnsi="Calibri" w:cs="Times New Roman"/>
-                <w:b/>
-                <w:bCs/>
-                <w:color w:val="3F3F3F"/>
-                <w:lang w:val="es-PE" w:eastAsia="es-PE" w:bidi="ar-SA"/>
-              </w:rPr>
-              <w:t>)</w:t>
+              <w:t xml:space="preserve"> (Tester)</w:t>
             </w:r>
           </w:p>
         </w:tc>
@@ -25882,29 +25667,7 @@
                 <w:color w:val="3F3F3F"/>
                 <w:lang w:val="es-PE" w:eastAsia="es-PE" w:bidi="ar-SA"/>
               </w:rPr>
-              <w:t xml:space="preserve"> (</w:t>
-            </w:r>
-            <w:proofErr w:type="spellStart"/>
-            <w:r>
-              <w:rPr>
-                <w:rFonts w:ascii="Calibri" w:eastAsia="Times New Roman" w:hAnsi="Calibri" w:cs="Times New Roman"/>
-                <w:b/>
-                <w:bCs/>
-                <w:color w:val="3F3F3F"/>
-                <w:lang w:val="es-PE" w:eastAsia="es-PE" w:bidi="ar-SA"/>
-              </w:rPr>
-              <w:t>Tester</w:t>
-            </w:r>
-            <w:proofErr w:type="spellEnd"/>
-            <w:r>
-              <w:rPr>
-                <w:rFonts w:ascii="Calibri" w:eastAsia="Times New Roman" w:hAnsi="Calibri" w:cs="Times New Roman"/>
-                <w:b/>
-                <w:bCs/>
-                <w:color w:val="3F3F3F"/>
-                <w:lang w:val="es-PE" w:eastAsia="es-PE" w:bidi="ar-SA"/>
-              </w:rPr>
-              <w:t>)</w:t>
+              <w:t xml:space="preserve"> (Tester)</w:t>
             </w:r>
           </w:p>
         </w:tc>
@@ -27399,29 +27162,7 @@
                 <w:color w:val="3F3F3F"/>
                 <w:lang w:val="es-PE" w:eastAsia="es-PE" w:bidi="ar-SA"/>
               </w:rPr>
-              <w:t xml:space="preserve"> (</w:t>
-            </w:r>
-            <w:proofErr w:type="spellStart"/>
-            <w:r>
-              <w:rPr>
-                <w:rFonts w:ascii="Calibri" w:eastAsia="Times New Roman" w:hAnsi="Calibri" w:cs="Times New Roman"/>
-                <w:b/>
-                <w:bCs/>
-                <w:color w:val="3F3F3F"/>
-                <w:lang w:val="es-PE" w:eastAsia="es-PE" w:bidi="ar-SA"/>
-              </w:rPr>
-              <w:t>Tester</w:t>
-            </w:r>
-            <w:proofErr w:type="spellEnd"/>
-            <w:r>
-              <w:rPr>
-                <w:rFonts w:ascii="Calibri" w:eastAsia="Times New Roman" w:hAnsi="Calibri" w:cs="Times New Roman"/>
-                <w:b/>
-                <w:bCs/>
-                <w:color w:val="3F3F3F"/>
-                <w:lang w:val="es-PE" w:eastAsia="es-PE" w:bidi="ar-SA"/>
-              </w:rPr>
-              <w:t>)</w:t>
+              <w:t xml:space="preserve"> (Tester)</w:t>
             </w:r>
           </w:p>
         </w:tc>
@@ -29143,29 +28884,7 @@
                 <w:color w:val="3F3F3F"/>
                 <w:lang w:val="es-PE" w:eastAsia="es-PE" w:bidi="ar-SA"/>
               </w:rPr>
-              <w:t xml:space="preserve"> (</w:t>
-            </w:r>
-            <w:proofErr w:type="spellStart"/>
-            <w:r>
-              <w:rPr>
-                <w:rFonts w:ascii="Calibri" w:eastAsia="Times New Roman" w:hAnsi="Calibri" w:cs="Times New Roman"/>
-                <w:b/>
-                <w:bCs/>
-                <w:color w:val="3F3F3F"/>
-                <w:lang w:val="es-PE" w:eastAsia="es-PE" w:bidi="ar-SA"/>
-              </w:rPr>
-              <w:t>Tester</w:t>
-            </w:r>
-            <w:proofErr w:type="spellEnd"/>
-            <w:r>
-              <w:rPr>
-                <w:rFonts w:ascii="Calibri" w:eastAsia="Times New Roman" w:hAnsi="Calibri" w:cs="Times New Roman"/>
-                <w:b/>
-                <w:bCs/>
-                <w:color w:val="3F3F3F"/>
-                <w:lang w:val="es-PE" w:eastAsia="es-PE" w:bidi="ar-SA"/>
-              </w:rPr>
-              <w:t>)</w:t>
+              <w:t xml:space="preserve"> (Tester)</w:t>
             </w:r>
           </w:p>
         </w:tc>
@@ -30619,29 +30338,7 @@
                 <w:color w:val="3F3F3F"/>
                 <w:lang w:val="es-PE" w:eastAsia="es-PE" w:bidi="ar-SA"/>
               </w:rPr>
-              <w:t xml:space="preserve"> (</w:t>
-            </w:r>
-            <w:proofErr w:type="spellStart"/>
-            <w:r>
-              <w:rPr>
-                <w:rFonts w:ascii="Calibri" w:eastAsia="Times New Roman" w:hAnsi="Calibri" w:cs="Times New Roman"/>
-                <w:b/>
-                <w:bCs/>
-                <w:color w:val="3F3F3F"/>
-                <w:lang w:val="es-PE" w:eastAsia="es-PE" w:bidi="ar-SA"/>
-              </w:rPr>
-              <w:t>Tester</w:t>
-            </w:r>
-            <w:proofErr w:type="spellEnd"/>
-            <w:r>
-              <w:rPr>
-                <w:rFonts w:ascii="Calibri" w:eastAsia="Times New Roman" w:hAnsi="Calibri" w:cs="Times New Roman"/>
-                <w:b/>
-                <w:bCs/>
-                <w:color w:val="3F3F3F"/>
-                <w:lang w:val="es-PE" w:eastAsia="es-PE" w:bidi="ar-SA"/>
-              </w:rPr>
-              <w:t>)</w:t>
+              <w:t xml:space="preserve"> (Tester)</w:t>
             </w:r>
           </w:p>
         </w:tc>
@@ -32186,29 +31883,7 @@
                 <w:color w:val="3F3F3F"/>
                 <w:lang w:val="es-PE" w:eastAsia="es-PE" w:bidi="ar-SA"/>
               </w:rPr>
-              <w:t xml:space="preserve"> (</w:t>
-            </w:r>
-            <w:proofErr w:type="spellStart"/>
-            <w:r>
-              <w:rPr>
-                <w:rFonts w:ascii="Calibri" w:eastAsia="Times New Roman" w:hAnsi="Calibri" w:cs="Times New Roman"/>
-                <w:b/>
-                <w:bCs/>
-                <w:color w:val="3F3F3F"/>
-                <w:lang w:val="es-PE" w:eastAsia="es-PE" w:bidi="ar-SA"/>
-              </w:rPr>
-              <w:t>Tester</w:t>
-            </w:r>
-            <w:proofErr w:type="spellEnd"/>
-            <w:r>
-              <w:rPr>
-                <w:rFonts w:ascii="Calibri" w:eastAsia="Times New Roman" w:hAnsi="Calibri" w:cs="Times New Roman"/>
-                <w:b/>
-                <w:bCs/>
-                <w:color w:val="3F3F3F"/>
-                <w:lang w:val="es-PE" w:eastAsia="es-PE" w:bidi="ar-SA"/>
-              </w:rPr>
-              <w:t>)</w:t>
+              <w:t xml:space="preserve"> (Tester)</w:t>
             </w:r>
           </w:p>
         </w:tc>
@@ -33690,29 +33365,7 @@
                 <w:color w:val="3F3F3F"/>
                 <w:lang w:val="es-PE" w:eastAsia="es-PE" w:bidi="ar-SA"/>
               </w:rPr>
-              <w:t xml:space="preserve"> (</w:t>
-            </w:r>
-            <w:proofErr w:type="spellStart"/>
-            <w:r>
-              <w:rPr>
-                <w:rFonts w:ascii="Calibri" w:eastAsia="Times New Roman" w:hAnsi="Calibri" w:cs="Times New Roman"/>
-                <w:b/>
-                <w:bCs/>
-                <w:color w:val="3F3F3F"/>
-                <w:lang w:val="es-PE" w:eastAsia="es-PE" w:bidi="ar-SA"/>
-              </w:rPr>
-              <w:t>Tester</w:t>
-            </w:r>
-            <w:proofErr w:type="spellEnd"/>
-            <w:r>
-              <w:rPr>
-                <w:rFonts w:ascii="Calibri" w:eastAsia="Times New Roman" w:hAnsi="Calibri" w:cs="Times New Roman"/>
-                <w:b/>
-                <w:bCs/>
-                <w:color w:val="3F3F3F"/>
-                <w:lang w:val="es-PE" w:eastAsia="es-PE" w:bidi="ar-SA"/>
-              </w:rPr>
-              <w:t>)</w:t>
+              <w:t xml:space="preserve"> (Tester)</w:t>
             </w:r>
           </w:p>
         </w:tc>
@@ -42763,7 +42416,7 @@
         <w:sz w:val="20"/>
         <w:szCs w:val="20"/>
       </w:rPr>
-      <w:t>22</w:t>
+      <w:t>24</w:t>
     </w:r>
     <w:r>
       <w:rPr>
@@ -47061,6 +46714,7 @@
     <w:uiPriority w:val="59"/>
     <w:rsid w:val="00CC04F4"/>
     <w:tblPr>
+      <w:tblInd w:w="0" w:type="dxa"/>
       <w:tblBorders>
         <w:top w:val="single" w:sz="4" w:space="0" w:color="000000"/>
         <w:left w:val="single" w:sz="4" w:space="0" w:color="000000"/>
@@ -47069,6 +46723,12 @@
         <w:insideH w:val="single" w:sz="4" w:space="0" w:color="000000"/>
         <w:insideV w:val="single" w:sz="4" w:space="0" w:color="000000"/>
       </w:tblBorders>
+      <w:tblCellMar>
+        <w:top w:w="0" w:type="dxa"/>
+        <w:left w:w="108" w:type="dxa"/>
+        <w:bottom w:w="0" w:type="dxa"/>
+        <w:right w:w="108" w:type="dxa"/>
+      </w:tblCellMar>
     </w:tblPr>
   </w:style>
   <w:style w:type="table" w:styleId="Sombreadoclaro-nfasis5">
@@ -47082,10 +46742,17 @@
     <w:tblPr>
       <w:tblStyleRowBandSize w:val="1"/>
       <w:tblStyleColBandSize w:val="1"/>
+      <w:tblInd w:w="0" w:type="dxa"/>
       <w:tblBorders>
         <w:top w:val="single" w:sz="8" w:space="0" w:color="4BACC6"/>
         <w:bottom w:val="single" w:sz="8" w:space="0" w:color="4BACC6"/>
       </w:tblBorders>
+      <w:tblCellMar>
+        <w:top w:w="0" w:type="dxa"/>
+        <w:left w:w="108" w:type="dxa"/>
+        <w:bottom w:w="0" w:type="dxa"/>
+        <w:right w:w="108" w:type="dxa"/>
+      </w:tblCellMar>
     </w:tblPr>
     <w:tblStylePr w:type="firstRow">
       <w:pPr>
@@ -47175,6 +46842,7 @@
     <w:tblPr>
       <w:tblStyleRowBandSize w:val="1"/>
       <w:tblStyleColBandSize w:val="1"/>
+      <w:tblInd w:w="0" w:type="dxa"/>
       <w:tblBorders>
         <w:top w:val="single" w:sz="24" w:space="0" w:color="F79646"/>
         <w:left w:val="single" w:sz="4" w:space="0" w:color="4BACC6"/>
@@ -47183,6 +46851,12 @@
         <w:insideH w:val="single" w:sz="4" w:space="0" w:color="FFFFFF"/>
         <w:insideV w:val="single" w:sz="4" w:space="0" w:color="FFFFFF"/>
       </w:tblBorders>
+      <w:tblCellMar>
+        <w:top w:w="0" w:type="dxa"/>
+        <w:left w:w="108" w:type="dxa"/>
+        <w:bottom w:w="0" w:type="dxa"/>
+        <w:right w:w="108" w:type="dxa"/>
+      </w:tblCellMar>
     </w:tblPr>
     <w:tcPr>
       <w:shd w:val="clear" w:color="auto" w:fill="EDF6F9"/>
@@ -47287,6 +46961,13 @@
     <w:tblPr>
       <w:tblStyleRowBandSize w:val="1"/>
       <w:tblStyleColBandSize w:val="1"/>
+      <w:tblInd w:w="0" w:type="dxa"/>
+      <w:tblCellMar>
+        <w:top w:w="0" w:type="dxa"/>
+        <w:left w:w="108" w:type="dxa"/>
+        <w:bottom w:w="0" w:type="dxa"/>
+        <w:right w:w="108" w:type="dxa"/>
+      </w:tblCellMar>
     </w:tblPr>
     <w:tcPr>
       <w:shd w:val="clear" w:color="auto" w:fill="EDF6F9"/>
@@ -47360,6 +47041,7 @@
     <w:tblPr>
       <w:tblStyleRowBandSize w:val="1"/>
       <w:tblStyleColBandSize w:val="1"/>
+      <w:tblInd w:w="0" w:type="dxa"/>
       <w:tblBorders>
         <w:top w:val="single" w:sz="8" w:space="0" w:color="FFFFFF"/>
         <w:left w:val="single" w:sz="8" w:space="0" w:color="FFFFFF"/>
@@ -47368,6 +47050,12 @@
         <w:insideH w:val="single" w:sz="6" w:space="0" w:color="FFFFFF"/>
         <w:insideV w:val="single" w:sz="6" w:space="0" w:color="FFFFFF"/>
       </w:tblBorders>
+      <w:tblCellMar>
+        <w:top w:w="0" w:type="dxa"/>
+        <w:left w:w="108" w:type="dxa"/>
+        <w:bottom w:w="0" w:type="dxa"/>
+        <w:right w:w="108" w:type="dxa"/>
+      </w:tblCellMar>
     </w:tblPr>
     <w:tcPr>
       <w:shd w:val="clear" w:color="auto" w:fill="D2EAF1"/>
@@ -47491,6 +47179,7 @@
     <w:tblPr>
       <w:tblStyleRowBandSize w:val="1"/>
       <w:tblStyleColBandSize w:val="1"/>
+      <w:tblInd w:w="0" w:type="dxa"/>
       <w:tblBorders>
         <w:top w:val="single" w:sz="8" w:space="0" w:color="4BACC6"/>
         <w:left w:val="single" w:sz="8" w:space="0" w:color="4BACC6"/>
@@ -47499,6 +47188,12 @@
         <w:insideH w:val="single" w:sz="8" w:space="0" w:color="4BACC6"/>
         <w:insideV w:val="single" w:sz="8" w:space="0" w:color="4BACC6"/>
       </w:tblBorders>
+      <w:tblCellMar>
+        <w:top w:w="0" w:type="dxa"/>
+        <w:left w:w="108" w:type="dxa"/>
+        <w:bottom w:w="0" w:type="dxa"/>
+        <w:right w:w="108" w:type="dxa"/>
+      </w:tblCellMar>
     </w:tblPr>
     <w:tblStylePr w:type="firstRow">
       <w:pPr>
@@ -47611,6 +47306,7 @@
     <w:tblPr>
       <w:tblStyleRowBandSize w:val="1"/>
       <w:tblStyleColBandSize w:val="1"/>
+      <w:tblInd w:w="0" w:type="dxa"/>
       <w:tblBorders>
         <w:top w:val="single" w:sz="8" w:space="0" w:color="78C0D4"/>
         <w:left w:val="single" w:sz="8" w:space="0" w:color="78C0D4"/>
@@ -47618,6 +47314,12 @@
         <w:right w:val="single" w:sz="8" w:space="0" w:color="78C0D4"/>
         <w:insideH w:val="single" w:sz="8" w:space="0" w:color="78C0D4"/>
       </w:tblBorders>
+      <w:tblCellMar>
+        <w:top w:w="0" w:type="dxa"/>
+        <w:left w:w="108" w:type="dxa"/>
+        <w:bottom w:w="0" w:type="dxa"/>
+        <w:right w:w="108" w:type="dxa"/>
+      </w:tblCellMar>
     </w:tblPr>
     <w:tblStylePr w:type="firstRow">
       <w:pPr>
@@ -47710,10 +47412,17 @@
     <w:tblPr>
       <w:tblStyleRowBandSize w:val="1"/>
       <w:tblStyleColBandSize w:val="1"/>
+      <w:tblInd w:w="0" w:type="dxa"/>
       <w:tblBorders>
         <w:top w:val="single" w:sz="8" w:space="0" w:color="4BACC6"/>
         <w:bottom w:val="single" w:sz="8" w:space="0" w:color="4BACC6"/>
       </w:tblBorders>
+      <w:tblCellMar>
+        <w:top w:w="0" w:type="dxa"/>
+        <w:left w:w="108" w:type="dxa"/>
+        <w:bottom w:w="0" w:type="dxa"/>
+        <w:right w:w="108" w:type="dxa"/>
+      </w:tblCellMar>
     </w:tblPr>
     <w:tblStylePr w:type="firstRow">
       <w:rPr>
@@ -47785,6 +47494,7 @@
     <w:tblPr>
       <w:tblStyleRowBandSize w:val="1"/>
       <w:tblStyleColBandSize w:val="1"/>
+      <w:tblInd w:w="0" w:type="dxa"/>
       <w:tblBorders>
         <w:top w:val="single" w:sz="8" w:space="0" w:color="4BACC6"/>
         <w:left w:val="single" w:sz="8" w:space="0" w:color="4BACC6"/>
@@ -47793,6 +47503,12 @@
         <w:insideH w:val="single" w:sz="8" w:space="0" w:color="4BACC6"/>
         <w:insideV w:val="single" w:sz="8" w:space="0" w:color="4BACC6"/>
       </w:tblBorders>
+      <w:tblCellMar>
+        <w:top w:w="0" w:type="dxa"/>
+        <w:left w:w="108" w:type="dxa"/>
+        <w:bottom w:w="0" w:type="dxa"/>
+        <w:right w:w="108" w:type="dxa"/>
+      </w:tblCellMar>
     </w:tblPr>
     <w:tcPr>
       <w:shd w:val="clear" w:color="auto" w:fill="D2EAF1"/>
@@ -48110,6 +47826,7 @@
     <w:tblPr>
       <w:tblStyleRowBandSize w:val="1"/>
       <w:tblStyleColBandSize w:val="1"/>
+      <w:tblInd w:w="0" w:type="dxa"/>
       <w:tblBorders>
         <w:top w:val="single" w:sz="4" w:space="0" w:color="A8D08D" w:themeColor="accent6" w:themeTint="99"/>
         <w:left w:val="single" w:sz="4" w:space="0" w:color="A8D08D" w:themeColor="accent6" w:themeTint="99"/>
@@ -48118,6 +47835,12 @@
         <w:insideH w:val="single" w:sz="4" w:space="0" w:color="A8D08D" w:themeColor="accent6" w:themeTint="99"/>
         <w:insideV w:val="single" w:sz="4" w:space="0" w:color="A8D08D" w:themeColor="accent6" w:themeTint="99"/>
       </w:tblBorders>
+      <w:tblCellMar>
+        <w:top w:w="0" w:type="dxa"/>
+        <w:left w:w="108" w:type="dxa"/>
+        <w:bottom w:w="0" w:type="dxa"/>
+        <w:right w:w="108" w:type="dxa"/>
+      </w:tblCellMar>
     </w:tblPr>
     <w:tblStylePr w:type="firstRow">
       <w:rPr>
@@ -48444,7 +48167,7 @@
 </file>
 
 <file path=customXml/itemProps1.xml><?xml version="1.0" encoding="utf-8"?>
-<ds:datastoreItem xmlns:ds="http://schemas.openxmlformats.org/officeDocument/2006/customXml" ds:itemID="{FEF9F7AC-F8F7-49A9-A625-88F93137898C}">
+<ds:datastoreItem xmlns:ds="http://schemas.openxmlformats.org/officeDocument/2006/customXml" ds:itemID="{2DEC4790-70AF-4750-8383-B9C90294F6D7}">
   <ds:schemaRefs>
     <ds:schemaRef ds:uri="http://schemas.openxmlformats.org/officeDocument/2006/bibliography"/>
   </ds:schemaRefs>

</xml_diff>